<commit_message>
polished final version of report
</commit_message>
<xml_diff>
--- a/Final_Project_Report.docx
+++ b/Final_Project_Report.docx
@@ -55,31 +55,7 @@
         <w:rPr>
           <w:bCs/>
         </w:rPr>
-        <w:t>Date: 1</w:t>
-      </w:r>
-      <w:r>
-        <w:rPr>
-          <w:bCs/>
-        </w:rPr>
-        <w:t>2</w:t>
-      </w:r>
-      <w:r>
-        <w:rPr>
-          <w:bCs/>
-        </w:rPr>
-        <w:t>/</w:t>
-      </w:r>
-      <w:r>
-        <w:rPr>
-          <w:bCs/>
-        </w:rPr>
-        <w:t>15</w:t>
-      </w:r>
-      <w:r>
-        <w:rPr>
-          <w:bCs/>
-        </w:rPr>
-        <w:t>/2019</w:t>
+        <w:t>Date: 12/15/2019</w:t>
       </w:r>
     </w:p>
     <w:p>
@@ -112,13 +88,7 @@
         </w:tabs>
       </w:pPr>
       <w:r>
-        <w:t xml:space="preserve">The Marketing </w:t>
-      </w:r>
-      <w:r>
-        <w:t xml:space="preserve">Effects </w:t>
-      </w:r>
-      <w:r>
-        <w:t>Report Generator is a web application that pulls data from various online tools, the data is then consolidated and displayed on a web page. The application is used by the account managers of White Stone Marketing, a digital marketing agency, to create marketing reports for their clients. The purpose of the report is to convey the results of the current marketing strategy and to facilitate the elicitation of future strategies. The report is presented via a secure website, during scheduled meetings, as the participants are remotely located.</w:t>
+        <w:t>The Marketing Effects Report Generator is a web application that pulls data from various online tools, the data is then consolidated and displayed on a web page. The application is used by the account managers of White Stone Marketing, a digital marketing agency, to create marketing reports for their clients. The purpose of the report is to convey the results of the current marketing strategy and to facilitate the elicitation of future strategies. The report is presented via a secure website, during scheduled meetings, as the participants are remotely located.</w:t>
       </w:r>
     </w:p>
     <w:p>
@@ -204,13 +174,7 @@
         <w:rPr>
           <w:bCs/>
         </w:rPr>
-        <w:t xml:space="preserve"> </w:t>
-      </w:r>
-      <w:r>
-        <w:rPr>
-          <w:bCs/>
-        </w:rPr>
-        <w:t>Account Managers (AM)- employees of White Stone Marketing. (</w:t>
+        <w:t xml:space="preserve"> Account Managers (AM)- employees of White Stone Marketing. (</w:t>
       </w:r>
       <w:r>
         <w:rPr>
@@ -222,13 +186,7 @@
         <w:rPr>
           <w:bCs/>
         </w:rPr>
-        <w:t xml:space="preserve"> </w:t>
-      </w:r>
-      <w:r>
-        <w:rPr>
-          <w:bCs/>
-        </w:rPr>
-        <w:t>service ~20 clients).</w:t>
+        <w:t xml:space="preserve"> service ~20 clients).</w:t>
       </w:r>
     </w:p>
     <w:p>
@@ -247,13 +205,7 @@
         <w:rPr>
           <w:bCs/>
         </w:rPr>
-        <w:t xml:space="preserve"> </w:t>
-      </w:r>
-      <w:r>
-        <w:rPr>
-          <w:bCs/>
-        </w:rPr>
-        <w:t>Senior Account Managers (SAM) - The supervisor of Account Managers.</w:t>
+        <w:t xml:space="preserve"> Senior Account Managers (SAM) - The supervisor of Account Managers.</w:t>
       </w:r>
     </w:p>
     <w:p>
@@ -348,7 +300,19 @@
         <w:rPr>
           <w:bCs/>
         </w:rPr>
-        <w:t>Marketing report – a web page which displays information in the form of charts, graphs, and text. Specific details regarding which information will be displayed to be provided by White Stone Marketing in the future as feasibility is still being established.</w:t>
+        <w:t xml:space="preserve">Marketing report – a web page </w:t>
+      </w:r>
+      <w:r>
+        <w:rPr>
+          <w:bCs/>
+        </w:rPr>
+        <w:t>that</w:t>
+      </w:r>
+      <w:r>
+        <w:rPr>
+          <w:bCs/>
+        </w:rPr>
+        <w:t xml:space="preserve"> displays information in the form of charts, graphs, and text. Specific details regarding which information will be displayed to be provided by White Stone Marketing in the future as feasibility is still being established.</w:t>
       </w:r>
     </w:p>
     <w:p>
@@ -467,7 +431,19 @@
         <w:rPr>
           <w:bCs/>
         </w:rPr>
-        <w:t>Figure 1 shows the system architecture of MERG. The database and website will be hosted on the Bluehost server. Records will be added, updated, and fetched from the database via the website. The website will send requests to and receive information from various APIs. The data received from the API will be used to create graphs and charts. The system will generate new webpages to display the graphs and charts so they can be viewed by the users. There are three types of users, Senior Account Managers, Account Managers, and Inn Owners. The Inn Owners are the clients of White Stone Marketing, they own high-end boutique Bed and Breakfast style inns. The inn owners should only be able to view the marketing reports.  The Account Managers are employees of White Stone Marketing, they interact directly with the Inn Owners to discuss marketing strategies and budget. The Account Managers should be able to generate and view the marketing reports. The Senior Account Manager supervises and mentors the Account Managers as well as provides higher end services such as data analysis and elicitation of effective marketing strategies to the Inn Owners. The Senior Account Manager should be able to generate and view marketing reports as well as edit the profiles of the Account Managers and Inn Owners</w:t>
+        <w:t>Figure 1 shows the system architecture of MERG. The database and website will be hosted on the Bluehost server. Records will be added, updated, and fetched from the database via the website. The website will send requests to and receive information from various APIs. The data received from the API will be used to create graphs and charts. The system will generate new webpages to display the graphs and charts so they can be viewed by the users. There are three types of users, Senior Account Managers, Account Managers, and Inn Owners. The Inn Owners are the clients of White Stone Marketing, they own high-end boutique Bed and Breakfast style inns. The inn owners should only be able to view the marketing reports.  The Account Managers are employees of White Stone Marketing, they interact directly with the Inn Owners to discuss marketing strategies and budget. Account Managers should be able to generate and view marketing reports. The Senior Account Manager supervises and mentors the Account Managers as well as provides higher</w:t>
+      </w:r>
+      <w:r>
+        <w:rPr>
+          <w:bCs/>
+        </w:rPr>
+        <w:t>-</w:t>
+      </w:r>
+      <w:r>
+        <w:rPr>
+          <w:bCs/>
+        </w:rPr>
+        <w:t>end services such as data analysis and elicitation of effective marketing strategies to the Inn Owners. The Senior Account Manager should be able to generate and view marketing reports as well as edit the profiles of the Account Managers and Inn Owners</w:t>
       </w:r>
     </w:p>
     <w:p>
@@ -733,7 +709,19 @@
         <w:rPr>
           <w:bCs/>
         </w:rPr>
-        <w:t>Account Mangers</w:t>
+        <w:t>Account Man</w:t>
+      </w:r>
+      <w:r>
+        <w:rPr>
+          <w:bCs/>
+        </w:rPr>
+        <w:t>a</w:t>
+      </w:r>
+      <w:r>
+        <w:rPr>
+          <w:bCs/>
+        </w:rPr>
+        <w:t>gers</w:t>
       </w:r>
     </w:p>
     <w:p>
@@ -1236,7 +1224,19 @@
         <w:rPr>
           <w:bCs/>
         </w:rPr>
-        <w:t xml:space="preserve"> Accessible to Inn Owners, Account Managers and Senior Account Managers.</w:t>
+        <w:t xml:space="preserve"> Accessible to Inn Owners, Account Managers</w:t>
+      </w:r>
+      <w:r>
+        <w:rPr>
+          <w:bCs/>
+        </w:rPr>
+        <w:t>,</w:t>
+      </w:r>
+      <w:r>
+        <w:rPr>
+          <w:bCs/>
+        </w:rPr>
+        <w:t xml:space="preserve"> and Senior Account Managers.</w:t>
       </w:r>
     </w:p>
     <w:p>
@@ -1574,7 +1574,25 @@
         <w:rPr>
           <w:bCs/>
         </w:rPr>
-        <w:t>System should gather username and password.</w:t>
+        <w:t>The s</w:t>
+      </w:r>
+      <w:r>
+        <w:rPr>
+          <w:bCs/>
+        </w:rPr>
+        <w:t xml:space="preserve">ystem should gather </w:t>
+      </w:r>
+      <w:r>
+        <w:rPr>
+          <w:bCs/>
+        </w:rPr>
+        <w:t xml:space="preserve">a </w:t>
+      </w:r>
+      <w:r>
+        <w:rPr>
+          <w:bCs/>
+        </w:rPr>
+        <w:t>username and password.</w:t>
       </w:r>
     </w:p>
     <w:p>
@@ -1593,7 +1611,25 @@
         <w:rPr>
           <w:bCs/>
         </w:rPr>
-        <w:t>System should compare credentials provided by user to those stored in the database.</w:t>
+        <w:t>The s</w:t>
+      </w:r>
+      <w:r>
+        <w:rPr>
+          <w:bCs/>
+        </w:rPr>
+        <w:t xml:space="preserve">ystem should compare credentials provided by </w:t>
+      </w:r>
+      <w:r>
+        <w:rPr>
+          <w:bCs/>
+        </w:rPr>
+        <w:t xml:space="preserve">the </w:t>
+      </w:r>
+      <w:r>
+        <w:rPr>
+          <w:bCs/>
+        </w:rPr>
+        <w:t>user to those stored in the database.</w:t>
       </w:r>
     </w:p>
     <w:p>
@@ -1612,7 +1648,37 @@
         <w:rPr>
           <w:bCs/>
         </w:rPr>
-        <w:t>System should retrieve user type from data base.</w:t>
+        <w:t>The s</w:t>
+      </w:r>
+      <w:r>
+        <w:rPr>
+          <w:bCs/>
+        </w:rPr>
+        <w:t>ystem should retrieve user type</w:t>
+      </w:r>
+      <w:r>
+        <w:rPr>
+          <w:bCs/>
+        </w:rPr>
+        <w:t>s</w:t>
+      </w:r>
+      <w:r>
+        <w:rPr>
+          <w:bCs/>
+        </w:rPr>
+        <w:t xml:space="preserve"> from </w:t>
+      </w:r>
+      <w:r>
+        <w:rPr>
+          <w:bCs/>
+        </w:rPr>
+        <w:t xml:space="preserve">the </w:t>
+      </w:r>
+      <w:r>
+        <w:rPr>
+          <w:bCs/>
+        </w:rPr>
+        <w:t>database.</w:t>
       </w:r>
     </w:p>
     <w:p>
@@ -1631,7 +1697,25 @@
         <w:rPr>
           <w:bCs/>
         </w:rPr>
-        <w:t>System should redirect to user page based on user type.</w:t>
+        <w:t>The s</w:t>
+      </w:r>
+      <w:r>
+        <w:rPr>
+          <w:bCs/>
+        </w:rPr>
+        <w:t xml:space="preserve">ystem should redirect to </w:t>
+      </w:r>
+      <w:r>
+        <w:rPr>
+          <w:bCs/>
+        </w:rPr>
+        <w:t xml:space="preserve">the </w:t>
+      </w:r>
+      <w:r>
+        <w:rPr>
+          <w:bCs/>
+        </w:rPr>
+        <w:t>user page based on user type.</w:t>
       </w:r>
     </w:p>
     <w:p>
@@ -1713,6 +1797,7 @@
         <w:rPr>
           <w:bCs/>
         </w:rPr>
+        <w:lastRenderedPageBreak/>
         <w:t>The system should allow SAM to edit user profiles.</w:t>
       </w:r>
     </w:p>
@@ -1733,7 +1818,6 @@
         <w:rPr>
           <w:bCs/>
         </w:rPr>
-        <w:lastRenderedPageBreak/>
         <w:t>The system should allow SAM to display all account managers.</w:t>
       </w:r>
     </w:p>
@@ -1774,7 +1858,19 @@
         <w:rPr>
           <w:bCs/>
         </w:rPr>
-        <w:t xml:space="preserve">The system should allow SAM to specify metric for marketing reports. </w:t>
+        <w:t>The system should allow SAM to specify metric</w:t>
+      </w:r>
+      <w:r>
+        <w:rPr>
+          <w:bCs/>
+        </w:rPr>
+        <w:t>s</w:t>
+      </w:r>
+      <w:r>
+        <w:rPr>
+          <w:bCs/>
+        </w:rPr>
+        <w:t xml:space="preserve"> for marketing reports. </w:t>
       </w:r>
     </w:p>
     <w:p>
@@ -1814,7 +1910,19 @@
         <w:rPr>
           <w:bCs/>
         </w:rPr>
-        <w:t xml:space="preserve">    The system should allow SAM to specify a Start date for the report.</w:t>
+        <w:t xml:space="preserve">    The system should allow SAM to specify a Start </w:t>
+      </w:r>
+      <w:r>
+        <w:rPr>
+          <w:bCs/>
+        </w:rPr>
+        <w:t>D</w:t>
+      </w:r>
+      <w:r>
+        <w:rPr>
+          <w:bCs/>
+        </w:rPr>
+        <w:t>ate for the report.</w:t>
       </w:r>
     </w:p>
     <w:p>
@@ -1834,7 +1942,19 @@
         <w:rPr>
           <w:bCs/>
         </w:rPr>
-        <w:t xml:space="preserve">    The system should allow SAM to specify an End date for the report.</w:t>
+        <w:t xml:space="preserve">    The system should allow SAM to specify an End </w:t>
+      </w:r>
+      <w:r>
+        <w:rPr>
+          <w:bCs/>
+        </w:rPr>
+        <w:t>D</w:t>
+      </w:r>
+      <w:r>
+        <w:rPr>
+          <w:bCs/>
+        </w:rPr>
+        <w:t>ate for the report.</w:t>
       </w:r>
     </w:p>
     <w:p>
@@ -1936,7 +2056,19 @@
         <w:rPr>
           <w:bCs/>
         </w:rPr>
-        <w:t xml:space="preserve">The system should redirect AM to Account Manager’s page. </w:t>
+        <w:t xml:space="preserve">The system should redirect AM to </w:t>
+      </w:r>
+      <w:r>
+        <w:rPr>
+          <w:bCs/>
+        </w:rPr>
+        <w:t xml:space="preserve">the </w:t>
+      </w:r>
+      <w:r>
+        <w:rPr>
+          <w:bCs/>
+        </w:rPr>
+        <w:t xml:space="preserve">Account Manager’s page. </w:t>
       </w:r>
     </w:p>
     <w:p>
@@ -2012,7 +2144,19 @@
         <w:rPr>
           <w:bCs/>
         </w:rPr>
-        <w:t xml:space="preserve">The system should allow AM to specify metric for marketing reports. </w:t>
+        <w:t>The system should allow AM to specify metric</w:t>
+      </w:r>
+      <w:r>
+        <w:rPr>
+          <w:bCs/>
+        </w:rPr>
+        <w:t>s</w:t>
+      </w:r>
+      <w:r>
+        <w:rPr>
+          <w:bCs/>
+        </w:rPr>
+        <w:t xml:space="preserve"> for marketing reports. </w:t>
       </w:r>
     </w:p>
     <w:p>
@@ -2207,7 +2351,19 @@
         <w:rPr>
           <w:bCs/>
         </w:rPr>
-        <w:t>The system should display URLs with labels so that IO can identify marketing report. (ex. Report for 10/1/2019 to 11/1/2019)</w:t>
+        <w:t xml:space="preserve">The system should display URLs with labels so that IO can identify </w:t>
+      </w:r>
+      <w:r>
+        <w:rPr>
+          <w:bCs/>
+        </w:rPr>
+        <w:t xml:space="preserve">the </w:t>
+      </w:r>
+      <w:r>
+        <w:rPr>
+          <w:bCs/>
+        </w:rPr>
+        <w:t>marketing report. (ex. Report for 10/1/2019 to 11/1/2019)</w:t>
       </w:r>
     </w:p>
     <w:p>
@@ -2247,7 +2403,19 @@
         <w:rPr>
           <w:bCs/>
         </w:rPr>
-        <w:t>The system should redirect to specified URL.</w:t>
+        <w:t xml:space="preserve">The system should redirect to </w:t>
+      </w:r>
+      <w:r>
+        <w:rPr>
+          <w:bCs/>
+        </w:rPr>
+        <w:t xml:space="preserve">the </w:t>
+      </w:r>
+      <w:r>
+        <w:rPr>
+          <w:bCs/>
+        </w:rPr>
+        <w:t>specified URL.</w:t>
       </w:r>
     </w:p>
     <w:p>
@@ -2291,7 +2459,19 @@
         <w:rPr>
           <w:bCs/>
         </w:rPr>
-        <w:t>The system shall be accessible from the following browsers: Chrome, Firefox, Safari and Edge.</w:t>
+        <w:t>The system shall be accessible from the following browsers: Chrome, Firefox, Safari</w:t>
+      </w:r>
+      <w:r>
+        <w:rPr>
+          <w:bCs/>
+        </w:rPr>
+        <w:t>,</w:t>
+      </w:r>
+      <w:r>
+        <w:rPr>
+          <w:bCs/>
+        </w:rPr>
+        <w:t xml:space="preserve"> and Edge.</w:t>
       </w:r>
     </w:p>
     <w:p>
@@ -2391,7 +2571,19 @@
         <w:rPr>
           <w:bCs/>
         </w:rPr>
-        <w:t xml:space="preserve"> The system must be faster and easier to use than existing system.</w:t>
+        <w:t xml:space="preserve"> The system must be faster and easier to use than </w:t>
+      </w:r>
+      <w:r>
+        <w:rPr>
+          <w:bCs/>
+        </w:rPr>
+        <w:t xml:space="preserve">the </w:t>
+      </w:r>
+      <w:r>
+        <w:rPr>
+          <w:bCs/>
+        </w:rPr>
+        <w:t>existing system.</w:t>
       </w:r>
     </w:p>
     <w:p>
@@ -2411,7 +2603,61 @@
         <w:rPr>
           <w:bCs/>
         </w:rPr>
-        <w:t>Faster: White Stone’s existing system takes roughly 45 min. MERG should allow SAM and AMs to generate the marketing reports in less than 5 min from the time they are authenticated to the time the report is generated. This is an arbitrary number provided by White Stone Marketing, longer times may be acceptable if necessary.</w:t>
+        <w:t xml:space="preserve"> </w:t>
+      </w:r>
+      <w:r>
+        <w:rPr>
+          <w:bCs/>
+        </w:rPr>
+        <w:t>Faster: White Stone’s existing system takes roughly 45 min. MERG should</w:t>
+      </w:r>
+      <w:r>
+        <w:rPr>
+          <w:bCs/>
+        </w:rPr>
+        <w:t xml:space="preserve"> </w:t>
+      </w:r>
+      <w:r>
+        <w:rPr>
+          <w:bCs/>
+        </w:rPr>
+        <w:t>allow SAM and AMs to generate the marketing reports in less than 5 min from</w:t>
+      </w:r>
+      <w:r>
+        <w:rPr>
+          <w:bCs/>
+        </w:rPr>
+        <w:t xml:space="preserve"> </w:t>
+      </w:r>
+      <w:r>
+        <w:rPr>
+          <w:bCs/>
+        </w:rPr>
+        <w:t>the time they are authenticated to the time the report is generated. This is an</w:t>
+      </w:r>
+      <w:r>
+        <w:rPr>
+          <w:bCs/>
+        </w:rPr>
+        <w:t xml:space="preserve"> </w:t>
+      </w:r>
+      <w:r>
+        <w:rPr>
+          <w:bCs/>
+        </w:rPr>
+        <w:t>arbitrary number provided by White Stone Marketing, longer times may be</w:t>
+      </w:r>
+      <w:r>
+        <w:rPr>
+          <w:bCs/>
+        </w:rPr>
+        <w:t xml:space="preserve"> </w:t>
+      </w:r>
+      <w:r>
+        <w:rPr>
+          <w:bCs/>
+        </w:rPr>
+        <w:t>acceptable if necessary.</w:t>
       </w:r>
     </w:p>
     <w:p>
@@ -2431,7 +2677,25 @@
         <w:rPr>
           <w:bCs/>
         </w:rPr>
-        <w:t>Easier: The current system requires SAM and AM to have working knowledge of how to navigate the websites for each of the sources, screen capturing, image manipulation, and WordPress. MERG should allow the reports to be generated by SAM and AM after watching the demo video once.</w:t>
+        <w:t xml:space="preserve"> </w:t>
+      </w:r>
+      <w:r>
+        <w:rPr>
+          <w:bCs/>
+        </w:rPr>
+        <w:t xml:space="preserve">Easier: The current system requires SAM and AM to have </w:t>
+      </w:r>
+      <w:r>
+        <w:rPr>
+          <w:bCs/>
+        </w:rPr>
+        <w:t xml:space="preserve">a </w:t>
+      </w:r>
+      <w:r>
+        <w:rPr>
+          <w:bCs/>
+        </w:rPr>
+        <w:t>working knowledge of how to navigate the websites for each of the sources, screen capturing, image manipulation, and WordPress. MERG should allow the reports to be generated by SAM and AM after watching the demo video once.</w:t>
       </w:r>
     </w:p>
     <w:p>
@@ -2451,6 +2715,13 @@
         <w:rPr>
           <w:bCs/>
         </w:rPr>
+        <w:lastRenderedPageBreak/>
+        <w:t xml:space="preserve"> </w:t>
+      </w:r>
+      <w:r>
+        <w:rPr>
+          <w:bCs/>
+        </w:rPr>
         <w:t xml:space="preserve">Usability tests will be designed and conducted by White Stone Marketing on both the existing system and MERG. </w:t>
       </w:r>
       <w:r>
@@ -2464,10 +2735,7 @@
       </w:pPr>
       <w:r>
         <w:lastRenderedPageBreak/>
-        <w:t xml:space="preserve">E/R Diagram for </w:t>
-      </w:r>
-      <w:r>
-        <w:t>MERG</w:t>
+        <w:t>E/R Diagram for MERG</w:t>
       </w:r>
     </w:p>
     <w:p>
@@ -2886,7 +3154,19 @@
         <w:rPr>
           <w:bCs/>
         </w:rPr>
-        <w:t xml:space="preserve">Figure 2 shows the entity relationship diagram (ERD) which represents the relational database utilized by the MERG application. There is a total of 5 tables. These tables include Users, Webpages, </w:t>
+        <w:t>Figure 2 shows the entity</w:t>
+      </w:r>
+      <w:r>
+        <w:rPr>
+          <w:bCs/>
+        </w:rPr>
+        <w:t>-</w:t>
+      </w:r>
+      <w:r>
+        <w:rPr>
+          <w:bCs/>
+        </w:rPr>
+        <w:t xml:space="preserve">relationship diagram (ERD) which represents the relational database utilized by the MERG application. There is a total of 5 tables. These tables include Users, Webpages, </w:t>
       </w:r>
       <w:proofErr w:type="spellStart"/>
       <w:r>
@@ -2956,7 +3236,7 @@
         <w:rPr>
           <w:bCs/>
         </w:rPr>
-        <w:t xml:space="preserve">, is pointed to from the </w:t>
+        <w:t xml:space="preserve"> is pointed to from the </w:t>
       </w:r>
       <w:proofErr w:type="spellStart"/>
       <w:r>
@@ -3450,7 +3730,19 @@
         <w:rPr>
           <w:bCs/>
         </w:rPr>
-        <w:t xml:space="preserve"> will be (CHAR with max of 3, required, not nullable).</w:t>
+        <w:t xml:space="preserve"> will be (CHAR with </w:t>
+      </w:r>
+      <w:r>
+        <w:rPr>
+          <w:bCs/>
+        </w:rPr>
+        <w:t xml:space="preserve">a </w:t>
+      </w:r>
+      <w:r>
+        <w:rPr>
+          <w:bCs/>
+        </w:rPr>
+        <w:t>max of 3, required, not nullable).</w:t>
       </w:r>
     </w:p>
     <w:p>
@@ -3709,7 +4001,7 @@
         <w:rPr>
           <w:rFonts w:eastAsia="Calibri"/>
         </w:rPr>
-        <w:t xml:space="preserve"> A user would like to login into the system.</w:t>
+        <w:t xml:space="preserve"> A user would like to login to the system.</w:t>
       </w:r>
     </w:p>
     <w:p>
@@ -3796,7 +4088,19 @@
         <w:rPr>
           <w:rFonts w:eastAsia="Calibri"/>
         </w:rPr>
-        <w:t>N1. The user fills out the all the required fields and the systems authenticates their credentials against the exiting database record.</w:t>
+        <w:t>N1. The user fills out all the required fields and the systems authenticate their credentials against the exi</w:t>
+      </w:r>
+      <w:r>
+        <w:rPr>
+          <w:rFonts w:eastAsia="Calibri"/>
+        </w:rPr>
+        <w:t>s</w:t>
+      </w:r>
+      <w:r>
+        <w:rPr>
+          <w:rFonts w:eastAsia="Calibri"/>
+        </w:rPr>
+        <w:t>ting database record.</w:t>
       </w:r>
     </w:p>
     <w:p>
@@ -3870,7 +4174,19 @@
         <w:rPr>
           <w:rFonts w:eastAsia="Calibri"/>
         </w:rPr>
-        <w:t>. Required. Each character in password will be masked with a (*) symbol.</w:t>
+        <w:t xml:space="preserve">. Required. Each character in </w:t>
+      </w:r>
+      <w:r>
+        <w:rPr>
+          <w:rFonts w:eastAsia="Calibri"/>
+        </w:rPr>
+        <w:t xml:space="preserve">the </w:t>
+      </w:r>
+      <w:r>
+        <w:rPr>
+          <w:rFonts w:eastAsia="Calibri"/>
+        </w:rPr>
+        <w:t>password will be masked with a (*) symbol.</w:t>
       </w:r>
     </w:p>
     <w:p>
@@ -4200,18 +4516,42 @@
         <w:rPr>
           <w:rFonts w:eastAsia="Calibri"/>
         </w:rPr>
-        <w:t xml:space="preserve"> The Senior Account Manager or Account Manager provide metrics for a marketing report page to be generated. The marketing report page is </w:t>
-      </w:r>
-      <w:r>
-        <w:rPr>
-          <w:bCs/>
-        </w:rPr>
-        <w:t>a web page which displays information in the form of charts, graphs, and text. Specific details regarding which information will be displayed to be provided by White Stone Marketing in the future as feasibility is still being established.</w:t>
+        <w:t xml:space="preserve"> The Senior Account Manager or Account Manager provide</w:t>
       </w:r>
       <w:r>
         <w:rPr>
           <w:rFonts w:eastAsia="Calibri"/>
         </w:rPr>
+        <w:t>s</w:t>
+      </w:r>
+      <w:r>
+        <w:rPr>
+          <w:rFonts w:eastAsia="Calibri"/>
+        </w:rPr>
+        <w:t xml:space="preserve"> metrics for a marketing report page to be generated. The marketing report page is </w:t>
+      </w:r>
+      <w:r>
+        <w:rPr>
+          <w:bCs/>
+        </w:rPr>
+        <w:t xml:space="preserve">a web page </w:t>
+      </w:r>
+      <w:r>
+        <w:rPr>
+          <w:bCs/>
+        </w:rPr>
+        <w:t>that</w:t>
+      </w:r>
+      <w:r>
+        <w:rPr>
+          <w:bCs/>
+        </w:rPr>
+        <w:t xml:space="preserve"> displays information in the form of charts, graphs, and text. Specific details regarding which information will be displayed to be provided by White Stone Marketing in the future as feasibility is still being established.</w:t>
+      </w:r>
+      <w:r>
+        <w:rPr>
+          <w:rFonts w:eastAsia="Calibri"/>
+        </w:rPr>
         <w:t xml:space="preserve"> </w:t>
       </w:r>
     </w:p>
@@ -4241,7 +4581,19 @@
         <w:rPr>
           <w:rFonts w:eastAsia="Calibri"/>
         </w:rPr>
-        <w:t xml:space="preserve"> Inn Owner request a marketing report to be generated for them.</w:t>
+        <w:t xml:space="preserve"> Inn Owner request</w:t>
+      </w:r>
+      <w:r>
+        <w:rPr>
+          <w:rFonts w:eastAsia="Calibri"/>
+        </w:rPr>
+        <w:t>s</w:t>
+      </w:r>
+      <w:r>
+        <w:rPr>
+          <w:rFonts w:eastAsia="Calibri"/>
+        </w:rPr>
+        <w:t xml:space="preserve"> a marketing report to be generated for them.</w:t>
       </w:r>
     </w:p>
     <w:p>
@@ -4298,20 +4650,32 @@
         <w:rPr>
           <w:rFonts w:eastAsia="Calibri"/>
         </w:rPr>
-        <w:t>The user is in the right webpage to perform this action.</w:t>
-      </w:r>
-    </w:p>
-    <w:p>
-      <w:pPr>
+        <w:t xml:space="preserve">The user is </w:t>
+      </w:r>
+      <w:r>
         <w:rPr>
           <w:rFonts w:eastAsia="Calibri"/>
-          <w:b/>
-          <w:bCs/>
-        </w:rPr>
-      </w:pPr>
+        </w:rPr>
+        <w:t>o</w:t>
+      </w:r>
       <w:r>
         <w:rPr>
           <w:rFonts w:eastAsia="Calibri"/>
+        </w:rPr>
+        <w:t>n the right webpage to perform this action.</w:t>
+      </w:r>
+    </w:p>
+    <w:p>
+      <w:pPr>
+        <w:rPr>
+          <w:rFonts w:eastAsia="Calibri"/>
+          <w:b/>
+          <w:bCs/>
+        </w:rPr>
+      </w:pPr>
+      <w:r>
+        <w:rPr>
+          <w:rFonts w:eastAsia="Calibri"/>
           <w:b/>
           <w:bCs/>
         </w:rPr>
@@ -4328,7 +4692,7 @@
         <w:rPr>
           <w:rFonts w:eastAsia="Calibri"/>
         </w:rPr>
-        <w:t>N1. The user fills out the all the required fields and generates the marketing report.</w:t>
+        <w:t>N1. The user fills out all the required fields and generates the marketing report.</w:t>
       </w:r>
     </w:p>
     <w:p>
@@ -4364,7 +4728,13 @@
         <w:rPr>
           <w:bCs/>
         </w:rPr>
-        <w:t>User specifies which Inn Owner the marketing report is generated for from a drop-down menu</w:t>
+        <w:t>The u</w:t>
+      </w:r>
+      <w:r>
+        <w:rPr>
+          <w:bCs/>
+        </w:rPr>
+        <w:t>ser specifies which Inn Owner the marketing report is generated from a drop-down menu</w:t>
       </w:r>
       <w:r>
         <w:rPr>
@@ -4388,7 +4758,13 @@
         <w:rPr>
           <w:bCs/>
         </w:rPr>
-        <w:t xml:space="preserve">User specifies the date range the marketing report is generated </w:t>
+        <w:t>The u</w:t>
+      </w:r>
+      <w:r>
+        <w:rPr>
+          <w:bCs/>
+        </w:rPr>
+        <w:t xml:space="preserve">ser specifies the date range the marketing report is generated </w:t>
       </w:r>
       <w:r>
         <w:rPr>
@@ -4424,7 +4800,13 @@
         <w:rPr>
           <w:bCs/>
         </w:rPr>
-        <w:t>User specifies any combination of sources the marketing report is generated from. Required a minimum of one source. Check boxes will be used to choose from the following sources.</w:t>
+        <w:t>The u</w:t>
+      </w:r>
+      <w:r>
+        <w:rPr>
+          <w:bCs/>
+        </w:rPr>
+        <w:t>ser specifies any combination of sources the marketing report is generated from. Required a minimum of one source. Checkboxes will be used to choose from the following sources.</w:t>
       </w:r>
     </w:p>
     <w:p>
@@ -4849,7 +5231,7 @@
         </w:numPr>
       </w:pPr>
       <w:r>
-        <w:t xml:space="preserve">If the button is clicked, it will take the user to the Add User Page that will allow the actor to additional users to the database. </w:t>
+        <w:t xml:space="preserve">If the button is clicked, it will take the user to the Add User Page that will allow the actor to add users to the database. </w:t>
       </w:r>
       <w:r>
         <w:rPr>
@@ -4956,7 +5338,13 @@
         </w:rPr>
       </w:pPr>
       <w:r>
-        <w:t>P1. If button is clicked the user will be at the page desired.</w:t>
+        <w:t xml:space="preserve">P1. If </w:t>
+      </w:r>
+      <w:r>
+        <w:t xml:space="preserve">the </w:t>
+      </w:r>
+      <w:r>
+        <w:t>button is clicked the user will be at the page desired.</w:t>
       </w:r>
     </w:p>
     <w:p>
@@ -5224,7 +5612,13 @@
         </w:numPr>
       </w:pPr>
       <w:r>
-        <w:t xml:space="preserve">The “add” button has been clicked on the editing form and the new page has loaded. </w:t>
+        <w:t>The “</w:t>
+      </w:r>
+      <w:r>
+        <w:t>A</w:t>
+      </w:r>
+      <w:r>
+        <w:t xml:space="preserve">dd” button has been clicked on the editing form and the new page has loaded. </w:t>
       </w:r>
     </w:p>
     <w:p>
@@ -5268,7 +5662,25 @@
         </w:numPr>
       </w:pPr>
       <w:r>
-        <w:t xml:space="preserve">If any of the required fields are empty, or a field is filled with invalid characters or exceeds length specified by the data type, then a red caption appears warning user of invalid entry. </w:t>
+        <w:t xml:space="preserve">If any of the required fields are empty, or a field is filled with invalid characters or exceeds </w:t>
+      </w:r>
+      <w:r>
+        <w:t xml:space="preserve">the </w:t>
+      </w:r>
+      <w:r>
+        <w:t xml:space="preserve">length specified by the data type, then a red caption appears warning </w:t>
+      </w:r>
+      <w:r>
+        <w:t xml:space="preserve">the </w:t>
+      </w:r>
+      <w:r>
+        <w:t xml:space="preserve">user of </w:t>
+      </w:r>
+      <w:r>
+        <w:t xml:space="preserve">an </w:t>
+      </w:r>
+      <w:r>
+        <w:t xml:space="preserve">invalid entry. </w:t>
       </w:r>
     </w:p>
     <w:p>
@@ -5436,7 +5848,16 @@
         </w:numPr>
       </w:pPr>
       <w:r>
-        <w:t>Actor clicks Continue button to return to Add User Page.</w:t>
+        <w:t>The a</w:t>
+      </w:r>
+      <w:r>
+        <w:t xml:space="preserve">ctor clicks </w:t>
+      </w:r>
+      <w:r>
+        <w:t xml:space="preserve">the </w:t>
+      </w:r>
+      <w:r>
+        <w:t>Continue button to return to Add User Page.</w:t>
       </w:r>
     </w:p>
     <w:p>
@@ -5449,7 +5870,13 @@
         <w:spacing w:after="160"/>
       </w:pPr>
       <w:r>
-        <w:t>Nothing happens until Continue button is clicked.</w:t>
+        <w:t xml:space="preserve">Nothing happens until </w:t>
+      </w:r>
+      <w:r>
+        <w:t xml:space="preserve">the </w:t>
+      </w:r>
+      <w:r>
+        <w:t>Continue button is clicked.</w:t>
       </w:r>
     </w:p>
     <w:p>
@@ -5600,7 +6027,13 @@
         <w:t>Trigger:</w:t>
       </w:r>
       <w:r>
-        <w:t xml:space="preserve"> The Senior Account Manager would like to update user that has access to the system. </w:t>
+        <w:t xml:space="preserve"> The Senior Account Manager would like to update </w:t>
+      </w:r>
+      <w:r>
+        <w:t xml:space="preserve">a </w:t>
+      </w:r>
+      <w:r>
+        <w:t xml:space="preserve">user that has access to the system. </w:t>
       </w:r>
     </w:p>
     <w:p>
@@ -5710,7 +6143,19 @@
         </w:numPr>
       </w:pPr>
       <w:r>
-        <w:t xml:space="preserve">If any of the required fields are empty, or a field is filled with invalid characters specified by the data type, then a red caption appears warning user of invalid entry. </w:t>
+        <w:t xml:space="preserve">If any of the required fields are empty, or a field is filled with invalid characters specified by the data type, then a red caption appears warning </w:t>
+      </w:r>
+      <w:r>
+        <w:t xml:space="preserve">the </w:t>
+      </w:r>
+      <w:r>
+        <w:t xml:space="preserve">user of </w:t>
+      </w:r>
+      <w:r>
+        <w:t xml:space="preserve">an </w:t>
+      </w:r>
+      <w:r>
+        <w:t xml:space="preserve">invalid entry. </w:t>
       </w:r>
     </w:p>
     <w:p>
@@ -5984,7 +6429,13 @@
         <w:t>Description:</w:t>
       </w:r>
       <w:r>
-        <w:t xml:space="preserve"> The user will enter in necessary info to delete an existing user. </w:t>
+        <w:t xml:space="preserve"> The user will enter in </w:t>
+      </w:r>
+      <w:r>
+        <w:t xml:space="preserve">the </w:t>
+      </w:r>
+      <w:r>
+        <w:t xml:space="preserve">necessary info to delete an existing user. </w:t>
       </w:r>
     </w:p>
     <w:p>
@@ -5999,7 +6450,13 @@
         <w:t>Trigger:</w:t>
       </w:r>
       <w:r>
-        <w:t xml:space="preserve"> The Senior Account Manager would like to delete user that has access to the system. </w:t>
+        <w:t xml:space="preserve"> The Senior Account Manager would like to delete </w:t>
+      </w:r>
+      <w:r>
+        <w:t xml:space="preserve">a </w:t>
+      </w:r>
+      <w:r>
+        <w:t xml:space="preserve">user that has access to the system. </w:t>
       </w:r>
     </w:p>
     <w:p>
@@ -6460,7 +6917,10 @@
         <w:contextualSpacing/>
       </w:pPr>
       <w:r>
-        <w:t>User has been authenticated and logged in to the system successfully. See</w:t>
+        <w:t>The u</w:t>
+      </w:r>
+      <w:r>
+        <w:t>ser has been authenticated and logged in to the system successfully. See</w:t>
       </w:r>
       <w:r>
         <w:rPr>
@@ -6565,7 +7025,19 @@
         <w:rPr>
           <w:bCs/>
         </w:rPr>
-        <w:t>If the Inn Owner has more than six marketing reports, a button with text “Find Reports” will be visible under the sixth link.</w:t>
+        <w:t xml:space="preserve">If the Inn Owner has more than six marketing reports, a button with </w:t>
+      </w:r>
+      <w:r>
+        <w:rPr>
+          <w:bCs/>
+        </w:rPr>
+        <w:t xml:space="preserve">the </w:t>
+      </w:r>
+      <w:r>
+        <w:rPr>
+          <w:bCs/>
+        </w:rPr>
+        <w:t>text “Find Reports” will be visible under the sixth link.</w:t>
       </w:r>
     </w:p>
     <w:p>
@@ -6939,7 +7411,13 @@
         <w:t xml:space="preserve">Actor: </w:t>
       </w:r>
       <w:r>
-        <w:t>Inn Owners, Account Managers and Senior Account Managers</w:t>
+        <w:t>Inn Owners, Account Managers</w:t>
+      </w:r>
+      <w:r>
+        <w:t>,</w:t>
+      </w:r>
+      <w:r>
+        <w:t xml:space="preserve"> and Senior Account Managers</w:t>
       </w:r>
     </w:p>
     <w:p>
@@ -7009,7 +7487,10 @@
         <w:contextualSpacing/>
       </w:pPr>
       <w:r>
-        <w:t>User has been authenticated and logged in to the system successfully. See</w:t>
+        <w:t>The u</w:t>
+      </w:r>
+      <w:r>
+        <w:t>ser has been authenticated and logged in to the system successfully. See</w:t>
       </w:r>
       <w:r>
         <w:rPr>
@@ -7118,154 +7599,576 @@
         </w:rPr>
         <w:t xml:space="preserve"> Tease, Think Reservations.</w:t>
       </w:r>
+    </w:p>
+    <w:p>
+      <w:pPr>
+        <w:pStyle w:val="ListParagraph"/>
+        <w:numPr>
+          <w:ilvl w:val="1"/>
+          <w:numId w:val="22"/>
+        </w:numPr>
+      </w:pPr>
+      <w:r>
+        <w:rPr>
+          <w:bCs/>
+        </w:rPr>
+        <w:t>Depending on the sources, the system will display information in chart form</w:t>
+      </w:r>
+      <w:r>
+        <w:t>.</w:t>
+      </w:r>
+    </w:p>
+    <w:p>
+      <w:pPr>
+        <w:pStyle w:val="ListParagraph"/>
+        <w:numPr>
+          <w:ilvl w:val="1"/>
+          <w:numId w:val="22"/>
+        </w:numPr>
+      </w:pPr>
+      <w:r>
+        <w:rPr>
+          <w:bCs/>
+        </w:rPr>
+        <w:t>Depending on the sources, the system will display information in graphs form</w:t>
+      </w:r>
+      <w:r>
+        <w:t xml:space="preserve">. </w:t>
+      </w:r>
+    </w:p>
+    <w:p>
+      <w:pPr>
+        <w:pStyle w:val="ListParagraph"/>
+        <w:numPr>
+          <w:ilvl w:val="0"/>
+          <w:numId w:val="22"/>
+        </w:numPr>
+      </w:pPr>
+      <w:r>
+        <w:rPr>
+          <w:rFonts w:eastAsia="MS Mincho"/>
+        </w:rPr>
+        <w:t xml:space="preserve">The webpage contains a button that takes the user to the Inn Owners page. See </w:t>
+      </w:r>
+      <w:r>
+        <w:rPr>
+          <w:rFonts w:eastAsia="MS Mincho"/>
+          <w:b/>
+        </w:rPr>
+        <w:t>UC-7</w:t>
+      </w:r>
+    </w:p>
+    <w:p>
+      <w:pPr>
+        <w:rPr>
+          <w:b/>
+          <w:bCs/>
+        </w:rPr>
+      </w:pPr>
+      <w:r>
+        <w:rPr>
+          <w:b/>
+          <w:bCs/>
+        </w:rPr>
+        <w:t>Post Conditions:</w:t>
+      </w:r>
+    </w:p>
+    <w:p>
+      <w:pPr>
+        <w:rPr>
+          <w:b/>
+          <w:bCs/>
+        </w:rPr>
+      </w:pPr>
+      <w:r>
+        <w:t>P1. The user is done viewing the marketing report page.</w:t>
+      </w:r>
+    </w:p>
+    <w:p>
+      <w:pPr>
+        <w:pStyle w:val="ListParagraph"/>
+        <w:numPr>
+          <w:ilvl w:val="0"/>
+          <w:numId w:val="36"/>
+        </w:numPr>
+      </w:pPr>
+      <w:r>
+        <w:t>The user closes the marketing report page using the close button in the browser.</w:t>
+      </w:r>
+    </w:p>
+    <w:p>
+      <w:pPr>
+        <w:rPr>
+          <w:b/>
+          <w:bCs/>
+        </w:rPr>
+      </w:pPr>
+      <w:r>
+        <w:rPr>
+          <w:b/>
+          <w:bCs/>
+        </w:rPr>
+        <w:t xml:space="preserve">Exceptions: </w:t>
+      </w:r>
+    </w:p>
+    <w:p>
+      <w:pPr>
+        <w:rPr>
+          <w:bCs/>
+        </w:rPr>
+      </w:pPr>
+      <w:r>
+        <w:rPr>
+          <w:bCs/>
+        </w:rPr>
+        <w:t xml:space="preserve">There are no exceptions. </w:t>
+      </w:r>
+    </w:p>
+    <w:p/>
+    <w:p>
+      <w:pPr>
+        <w:rPr>
+          <w:b/>
+          <w:bCs/>
+        </w:rPr>
+      </w:pPr>
+      <w:r>
+        <w:rPr>
+          <w:b/>
+          <w:bCs/>
+        </w:rPr>
+        <w:t>Note:</w:t>
+      </w:r>
+    </w:p>
+    <w:p>
+      <w:r>
+        <w:t>No exceptions could be reported at this time as the Marketing Reports page is a view</w:t>
+      </w:r>
+      <w:r>
+        <w:t>-</w:t>
+      </w:r>
+      <w:r>
+        <w:t>only page.</w:t>
+      </w:r>
+    </w:p>
+    <w:p>
+      <w:pPr>
+        <w:spacing w:after="160" w:line="259" w:lineRule="auto"/>
+      </w:pPr>
+      <w:r>
+        <w:br w:type="page"/>
+      </w:r>
+    </w:p>
+    <w:p>
+      <w:pPr>
+        <w:rPr>
+          <w:b/>
+        </w:rPr>
+      </w:pPr>
+      <w:r>
+        <w:rPr>
+          <w:b/>
+        </w:rPr>
+        <w:lastRenderedPageBreak/>
+        <w:t>Context Diagram</w:t>
+      </w:r>
+    </w:p>
+    <w:p>
+      <w:r>
+        <w:rPr>
+          <w:noProof/>
+        </w:rPr>
+        <w:drawing>
+          <wp:inline distT="0" distB="0" distL="0" distR="0" wp14:anchorId="4487161D" wp14:editId="0D6831F3">
+            <wp:extent cx="5943600" cy="2875280"/>
+            <wp:effectExtent l="0" t="0" r="0" b="1270"/>
+            <wp:docPr id="4" name="Picture 4"/>
+            <wp:cNvGraphicFramePr>
+              <a:graphicFrameLocks xmlns:a="http://schemas.openxmlformats.org/drawingml/2006/main" noChangeAspect="1"/>
+            </wp:cNvGraphicFramePr>
+            <a:graphic xmlns:a="http://schemas.openxmlformats.org/drawingml/2006/main">
+              <a:graphicData uri="http://schemas.openxmlformats.org/drawingml/2006/picture">
+                <pic:pic xmlns:pic="http://schemas.openxmlformats.org/drawingml/2006/picture">
+                  <pic:nvPicPr>
+                    <pic:cNvPr id="4" name="ContextDiagram.png"/>
+                    <pic:cNvPicPr/>
+                  </pic:nvPicPr>
+                  <pic:blipFill>
+                    <a:blip r:embed="rId9">
+                      <a:extLst>
+                        <a:ext uri="{28A0092B-C50C-407E-A947-70E740481C1C}">
+                          <a14:useLocalDpi xmlns:a14="http://schemas.microsoft.com/office/drawing/2010/main" val="0"/>
+                        </a:ext>
+                      </a:extLst>
+                    </a:blip>
+                    <a:stretch>
+                      <a:fillRect/>
+                    </a:stretch>
+                  </pic:blipFill>
+                  <pic:spPr>
+                    <a:xfrm>
+                      <a:off x="0" y="0"/>
+                      <a:ext cx="5943600" cy="2875280"/>
+                    </a:xfrm>
+                    <a:prstGeom prst="rect">
+                      <a:avLst/>
+                    </a:prstGeom>
+                  </pic:spPr>
+                </pic:pic>
+              </a:graphicData>
+            </a:graphic>
+          </wp:inline>
+        </w:drawing>
+      </w:r>
+    </w:p>
+    <w:p>
+      <w:r>
+        <w:t>For the context diagram, the senior account manager first enter</w:t>
+      </w:r>
+      <w:r>
+        <w:t>s</w:t>
+      </w:r>
+      <w:r>
+        <w:t xml:space="preserve"> their credentials. The senior account manager also </w:t>
+      </w:r>
+      <w:proofErr w:type="gramStart"/>
+      <w:r>
+        <w:t>has the ability to</w:t>
+      </w:r>
+      <w:proofErr w:type="gramEnd"/>
+      <w:r>
+        <w:t xml:space="preserve"> access the editing pages and submit them. The editing pages </w:t>
+      </w:r>
+      <w:r>
+        <w:t>include an</w:t>
+      </w:r>
+      <w:r>
+        <w:t xml:space="preserve"> add user</w:t>
+      </w:r>
+      <w:r>
+        <w:t xml:space="preserve"> page</w:t>
+      </w:r>
+      <w:r>
+        <w:t xml:space="preserve">, </w:t>
+      </w:r>
+      <w:r>
+        <w:t xml:space="preserve">a </w:t>
+      </w:r>
+      <w:r>
+        <w:t>delete user</w:t>
+      </w:r>
+      <w:r>
+        <w:t xml:space="preserve"> page</w:t>
+      </w:r>
+      <w:r>
+        <w:t xml:space="preserve">, and </w:t>
+      </w:r>
+      <w:r>
+        <w:t xml:space="preserve">an </w:t>
+      </w:r>
       <w:bookmarkStart w:id="2" w:name="_GoBack"/>
       <w:bookmarkEnd w:id="2"/>
-    </w:p>
-    <w:p>
-      <w:pPr>
-        <w:pStyle w:val="ListParagraph"/>
-        <w:numPr>
-          <w:ilvl w:val="1"/>
-          <w:numId w:val="22"/>
-        </w:numPr>
-      </w:pPr>
-      <w:r>
-        <w:rPr>
-          <w:bCs/>
-        </w:rPr>
-        <w:t>Depending on the sources, the system will display information in chart form</w:t>
-      </w:r>
-      <w:r>
-        <w:t>.</w:t>
-      </w:r>
-    </w:p>
-    <w:p>
-      <w:pPr>
-        <w:pStyle w:val="ListParagraph"/>
-        <w:numPr>
-          <w:ilvl w:val="1"/>
-          <w:numId w:val="22"/>
-        </w:numPr>
-      </w:pPr>
-      <w:r>
-        <w:rPr>
-          <w:bCs/>
-        </w:rPr>
-        <w:t>Depending on the sources, the system will display information in graphs form</w:t>
-      </w:r>
-      <w:r>
-        <w:t xml:space="preserve">. </w:t>
-      </w:r>
-    </w:p>
-    <w:p>
-      <w:pPr>
-        <w:pStyle w:val="ListParagraph"/>
-        <w:numPr>
-          <w:ilvl w:val="0"/>
-          <w:numId w:val="22"/>
-        </w:numPr>
-      </w:pPr>
-      <w:r>
-        <w:rPr>
-          <w:rFonts w:eastAsia="MS Mincho"/>
-        </w:rPr>
-        <w:t xml:space="preserve">The webpage contains a button that takes the user to the Inn Owners page. See </w:t>
-      </w:r>
-      <w:r>
-        <w:rPr>
-          <w:rFonts w:eastAsia="MS Mincho"/>
-          <w:b/>
-        </w:rPr>
-        <w:t>UC-7</w:t>
-      </w:r>
-    </w:p>
-    <w:p>
-      <w:pPr>
-        <w:rPr>
-          <w:b/>
-          <w:bCs/>
-        </w:rPr>
-      </w:pPr>
-      <w:r>
-        <w:rPr>
-          <w:b/>
-          <w:bCs/>
-        </w:rPr>
-        <w:t>Post Conditions:</w:t>
-      </w:r>
-    </w:p>
-    <w:p>
-      <w:pPr>
-        <w:rPr>
-          <w:b/>
-          <w:bCs/>
-        </w:rPr>
-      </w:pPr>
-      <w:r>
-        <w:t>P1. The user is done viewing the marketing report page.</w:t>
-      </w:r>
-    </w:p>
-    <w:p>
-      <w:pPr>
-        <w:pStyle w:val="ListParagraph"/>
-        <w:numPr>
-          <w:ilvl w:val="0"/>
-          <w:numId w:val="36"/>
-        </w:numPr>
-      </w:pPr>
-      <w:r>
-        <w:t>The user closes the marketing report page using the close button in the browser.</w:t>
-      </w:r>
-    </w:p>
-    <w:p>
-      <w:pPr>
-        <w:rPr>
-          <w:b/>
-          <w:bCs/>
-        </w:rPr>
-      </w:pPr>
-      <w:r>
-        <w:rPr>
-          <w:b/>
-          <w:bCs/>
-        </w:rPr>
-        <w:t xml:space="preserve">Exceptions: </w:t>
-      </w:r>
-    </w:p>
-    <w:p>
-      <w:pPr>
-        <w:rPr>
-          <w:bCs/>
-        </w:rPr>
-      </w:pPr>
-      <w:r>
-        <w:rPr>
-          <w:bCs/>
-        </w:rPr>
-        <w:t xml:space="preserve">There are no exceptions. </w:t>
+      <w:r>
+        <w:t>update user</w:t>
+      </w:r>
+      <w:r>
+        <w:t xml:space="preserve"> page</w:t>
+      </w:r>
+      <w:r>
+        <w:t>. The senior account manager also has access to reports. In addition, the account manager also enter</w:t>
+      </w:r>
+      <w:r>
+        <w:t>s</w:t>
+      </w:r>
+      <w:r>
+        <w:t xml:space="preserve"> credentials and gains access to the reports. The account manager </w:t>
+      </w:r>
+      <w:proofErr w:type="gramStart"/>
+      <w:r>
+        <w:t>is able to</w:t>
+      </w:r>
+      <w:proofErr w:type="gramEnd"/>
+      <w:r>
+        <w:t xml:space="preserve"> specify the sources from which the reports are generated (e.g., Google Analytics, Facebook, MailChimp, etc.). Inn owners must log</w:t>
+      </w:r>
+      <w:r>
+        <w:t xml:space="preserve"> </w:t>
+      </w:r>
+      <w:r>
+        <w:t xml:space="preserve">in to the </w:t>
+      </w:r>
+      <w:proofErr w:type="gramStart"/>
+      <w:r>
+        <w:t>reports</w:t>
+      </w:r>
+      <w:proofErr w:type="gramEnd"/>
+      <w:r>
+        <w:t xml:space="preserve"> generator, which gives them access generated reports.</w:t>
+      </w:r>
+    </w:p>
+    <w:p>
+      <w:pPr>
+        <w:spacing w:after="160" w:line="259" w:lineRule="auto"/>
+      </w:pPr>
+      <w:r>
+        <w:br w:type="page"/>
       </w:r>
     </w:p>
     <w:p/>
-    <w:p>
-      <w:pPr>
-        <w:rPr>
-          <w:b/>
-          <w:bCs/>
-        </w:rPr>
-      </w:pPr>
-      <w:r>
-        <w:rPr>
-          <w:b/>
-          <w:bCs/>
-        </w:rPr>
-        <w:t>Note:</w:t>
-      </w:r>
-    </w:p>
-    <w:p>
-      <w:r>
-        <w:t>No exceptions could be reported at this time as the Marketing Reports page is a view only page.</w:t>
-      </w:r>
-    </w:p>
+    <w:p/>
+    <w:p/>
+    <w:p/>
+    <w:p/>
+    <w:p/>
+    <w:p/>
+    <w:p>
+      <w:pPr>
+        <w:rPr>
+          <w:b/>
+        </w:rPr>
+      </w:pPr>
+      <w:r>
+        <w:rPr>
+          <w:b/>
+          <w:noProof/>
+        </w:rPr>
+        <w:drawing>
+          <wp:anchor distT="0" distB="0" distL="114300" distR="114300" simplePos="0" relativeHeight="251659264" behindDoc="0" locked="0" layoutInCell="1" allowOverlap="1" wp14:anchorId="715101D4" wp14:editId="4BC017F4">
+            <wp:simplePos x="0" y="0"/>
+            <wp:positionH relativeFrom="margin">
+              <wp:posOffset>-362585</wp:posOffset>
+            </wp:positionH>
+            <wp:positionV relativeFrom="paragraph">
+              <wp:posOffset>285115</wp:posOffset>
+            </wp:positionV>
+            <wp:extent cx="6630670" cy="2609850"/>
+            <wp:effectExtent l="0" t="0" r="0" b="0"/>
+            <wp:wrapSquare wrapText="bothSides"/>
+            <wp:docPr id="1" name="Picture 1"/>
+            <wp:cNvGraphicFramePr>
+              <a:graphicFrameLocks xmlns:a="http://schemas.openxmlformats.org/drawingml/2006/main" noChangeAspect="1"/>
+            </wp:cNvGraphicFramePr>
+            <a:graphic xmlns:a="http://schemas.openxmlformats.org/drawingml/2006/main">
+              <a:graphicData uri="http://schemas.openxmlformats.org/drawingml/2006/picture">
+                <pic:pic xmlns:pic="http://schemas.openxmlformats.org/drawingml/2006/picture">
+                  <pic:nvPicPr>
+                    <pic:cNvPr id="2" name="UC-1.png"/>
+                    <pic:cNvPicPr/>
+                  </pic:nvPicPr>
+                  <pic:blipFill>
+                    <a:blip r:embed="rId10">
+                      <a:extLst>
+                        <a:ext uri="{28A0092B-C50C-407E-A947-70E740481C1C}">
+                          <a14:useLocalDpi xmlns:a14="http://schemas.microsoft.com/office/drawing/2010/main" val="0"/>
+                        </a:ext>
+                      </a:extLst>
+                    </a:blip>
+                    <a:stretch>
+                      <a:fillRect/>
+                    </a:stretch>
+                  </pic:blipFill>
+                  <pic:spPr>
+                    <a:xfrm>
+                      <a:off x="0" y="0"/>
+                      <a:ext cx="6630670" cy="2609850"/>
+                    </a:xfrm>
+                    <a:prstGeom prst="rect">
+                      <a:avLst/>
+                    </a:prstGeom>
+                  </pic:spPr>
+                </pic:pic>
+              </a:graphicData>
+            </a:graphic>
+            <wp14:sizeRelH relativeFrom="margin">
+              <wp14:pctWidth>0</wp14:pctWidth>
+            </wp14:sizeRelH>
+            <wp14:sizeRelV relativeFrom="margin">
+              <wp14:pctHeight>0</wp14:pctHeight>
+            </wp14:sizeRelV>
+          </wp:anchor>
+        </w:drawing>
+      </w:r>
+      <w:r>
+        <w:rPr>
+          <w:b/>
+        </w:rPr>
+        <w:t>Data Flow Diagram for UC-1</w:t>
+      </w:r>
+    </w:p>
+    <w:p/>
+    <w:p>
+      <w:r>
+        <w:t xml:space="preserve">For use case 1, </w:t>
+      </w:r>
+      <w:r>
+        <w:t>the user fills</w:t>
+      </w:r>
+      <w:r>
+        <w:t xml:space="preserve"> out all the required fields to</w:t>
+      </w:r>
+      <w:r>
+        <w:t xml:space="preserve"> gain</w:t>
+      </w:r>
+      <w:r>
+        <w:t xml:space="preserve"> access to the system. The user types in their username and password in the login page, then the system compares the input to the credentials stored in the database. If authentication is successful, the user gets redirect</w:t>
+      </w:r>
+      <w:r>
+        <w:t>ed</w:t>
+      </w:r>
+      <w:r>
+        <w:t xml:space="preserve"> to another use case depending</w:t>
+      </w:r>
+      <w:r>
+        <w:t xml:space="preserve"> on</w:t>
+      </w:r>
+      <w:r>
+        <w:t xml:space="preserve"> which type of user they are. If the user is Senior Account Manager or Account manager, they get redirected to UC-2. Inn Owners get redirected to UC-7. I</w:t>
+      </w:r>
+      <w:r>
+        <w:t>f</w:t>
+      </w:r>
+      <w:r>
+        <w:t xml:space="preserve"> the system fails to authenticate</w:t>
+      </w:r>
+      <w:r>
+        <w:t xml:space="preserve"> the </w:t>
+      </w:r>
+      <w:proofErr w:type="gramStart"/>
+      <w:r>
+        <w:t>user</w:t>
+      </w:r>
+      <w:proofErr w:type="gramEnd"/>
+      <w:r>
+        <w:t xml:space="preserve"> the system will </w:t>
+      </w:r>
+      <w:r>
+        <w:t xml:space="preserve">inform </w:t>
+      </w:r>
+      <w:r>
+        <w:t>the user with an error message.</w:t>
+      </w:r>
+    </w:p>
+    <w:p>
+      <w:r>
+        <w:br w:type="page"/>
+      </w:r>
+    </w:p>
+    <w:p/>
+    <w:p>
+      <w:pPr>
+        <w:rPr>
+          <w:b/>
+        </w:rPr>
+      </w:pPr>
+    </w:p>
+    <w:p>
+      <w:pPr>
+        <w:rPr>
+          <w:b/>
+        </w:rPr>
+      </w:pPr>
+    </w:p>
+    <w:p>
+      <w:pPr>
+        <w:rPr>
+          <w:b/>
+        </w:rPr>
+      </w:pPr>
+    </w:p>
+    <w:p>
+      <w:pPr>
+        <w:rPr>
+          <w:b/>
+        </w:rPr>
+      </w:pPr>
+    </w:p>
+    <w:p>
+      <w:pPr>
+        <w:rPr>
+          <w:b/>
+        </w:rPr>
+      </w:pPr>
+    </w:p>
+    <w:p>
+      <w:r>
+        <w:rPr>
+          <w:b/>
+        </w:rPr>
+        <w:t>Data Flow Diagram for UC-4</w:t>
+      </w:r>
+      <w:r>
+        <w:rPr>
+          <w:noProof/>
+        </w:rPr>
+        <w:drawing>
+          <wp:inline distT="0" distB="0" distL="0" distR="0" wp14:anchorId="2363C1E3" wp14:editId="4511D790">
+            <wp:extent cx="5943600" cy="2263140"/>
+            <wp:effectExtent l="0" t="0" r="0" b="3810"/>
+            <wp:docPr id="3" name="Picture 3"/>
+            <wp:cNvGraphicFramePr>
+              <a:graphicFrameLocks xmlns:a="http://schemas.openxmlformats.org/drawingml/2006/main" noChangeAspect="1"/>
+            </wp:cNvGraphicFramePr>
+            <a:graphic xmlns:a="http://schemas.openxmlformats.org/drawingml/2006/main">
+              <a:graphicData uri="http://schemas.openxmlformats.org/drawingml/2006/picture">
+                <pic:pic xmlns:pic="http://schemas.openxmlformats.org/drawingml/2006/picture">
+                  <pic:nvPicPr>
+                    <pic:cNvPr id="3" name="UC-2.png"/>
+                    <pic:cNvPicPr/>
+                  </pic:nvPicPr>
+                  <pic:blipFill>
+                    <a:blip r:embed="rId11">
+                      <a:extLst>
+                        <a:ext uri="{28A0092B-C50C-407E-A947-70E740481C1C}">
+                          <a14:useLocalDpi xmlns:a14="http://schemas.microsoft.com/office/drawing/2010/main" val="0"/>
+                        </a:ext>
+                      </a:extLst>
+                    </a:blip>
+                    <a:stretch>
+                      <a:fillRect/>
+                    </a:stretch>
+                  </pic:blipFill>
+                  <pic:spPr>
+                    <a:xfrm>
+                      <a:off x="0" y="0"/>
+                      <a:ext cx="5943600" cy="2263140"/>
+                    </a:xfrm>
+                    <a:prstGeom prst="rect">
+                      <a:avLst/>
+                    </a:prstGeom>
+                  </pic:spPr>
+                </pic:pic>
+              </a:graphicData>
+            </a:graphic>
+          </wp:inline>
+        </w:drawing>
+      </w:r>
+    </w:p>
+    <w:p>
+      <w:r>
+        <w:rPr>
+          <w:u w:val="single"/>
+        </w:rPr>
+        <w:t>Use case 4 explains the Add User Page</w:t>
+      </w:r>
+      <w:r>
+        <w:t>. During this process,</w:t>
+      </w:r>
+      <w:r>
+        <w:t xml:space="preserve"> </w:t>
+      </w:r>
+      <w:proofErr w:type="gramStart"/>
+      <w:r>
+        <w:t xml:space="preserve">the </w:t>
+      </w:r>
+      <w:r>
+        <w:t xml:space="preserve"> Senior</w:t>
+      </w:r>
+      <w:proofErr w:type="gramEnd"/>
+      <w:r>
+        <w:t xml:space="preserve"> Account Manager will fill out the fields required to add a new user to the database. It will then check for validity, making sure all necessary forms are filled out. If these forms are all properly filled out, it will then check the database to see if the user exists already or not. Once it confirms the user does not exist, it will then process the data and add all the new user info and store it within the database.</w:t>
+      </w:r>
+    </w:p>
+    <w:p/>
     <w:p>
       <w:pPr>
         <w:rPr>
@@ -7312,7 +8215,7 @@
     </w:p>
     <w:p/>
     <w:sectPr>
-      <w:headerReference w:type="default" r:id="rId9"/>
+      <w:headerReference w:type="default" r:id="rId12"/>
       <w:pgSz w:w="12240" w:h="15840"/>
       <w:pgMar w:top="1440" w:right="1440" w:bottom="1440" w:left="1440" w:header="720" w:footer="720" w:gutter="0"/>
       <w:cols w:space="720"/>

</xml_diff>